<commit_message>
updated slides and activities
</commit_message>
<xml_diff>
--- a/activities/activity_01_pos-tagging.docx
+++ b/activities/activity_01_pos-tagging.docx
@@ -1,6 +1,6 @@
 
 <file path=word/document.xml><?xml version="1.0" encoding="utf-8"?>
-<w:document xmlns:wpc="http://schemas.microsoft.com/office/word/2010/wordprocessingCanvas" xmlns:cx="http://schemas.microsoft.com/office/drawing/2014/chartex" xmlns:cx1="http://schemas.microsoft.com/office/drawing/2015/9/8/chartex" xmlns:cx2="http://schemas.microsoft.com/office/drawing/2015/10/21/chartex" xmlns:cx3="http://schemas.microsoft.com/office/drawing/2016/5/9/chartex" xmlns:cx4="http://schemas.microsoft.com/office/drawing/2016/5/10/chartex" xmlns:cx5="http://schemas.microsoft.com/office/drawing/2016/5/11/chartex" xmlns:cx6="http://schemas.microsoft.com/office/drawing/2016/5/12/chartex" xmlns:cx7="http://schemas.microsoft.com/office/drawing/2016/5/13/chartex" xmlns:cx8="http://schemas.microsoft.com/office/drawing/2016/5/14/chartex" xmlns:mc="http://schemas.openxmlformats.org/markup-compatibility/2006" xmlns:aink="http://schemas.microsoft.com/office/drawing/2016/ink" xmlns:am3d="http://schemas.microsoft.com/office/drawing/2017/model3d" xmlns:o="urn:schemas-microsoft-com:office:office" xmlns:oel="http://schemas.microsoft.com/office/2019/extlst" xmlns:r="http://schemas.openxmlformats.org/officeDocument/2006/relationships" xmlns:m="http://schemas.openxmlformats.org/officeDocument/2006/math" xmlns:v="urn:schemas-microsoft-com:vml" xmlns:wp14="http://schemas.microsoft.com/office/word/2010/wordprocessingDrawing" xmlns:wp="http://schemas.openxmlformats.org/drawingml/2006/wordprocessingDrawing" xmlns:w10="urn:schemas-microsoft-com:office:word" xmlns:w="http://schemas.openxmlformats.org/wordprocessingml/2006/main" xmlns:w14="http://schemas.microsoft.com/office/word/2010/wordml" xmlns:w15="http://schemas.microsoft.com/office/word/2012/wordml" xmlns:w16cex="http://schemas.microsoft.com/office/word/2018/wordml/cex" xmlns:w16cid="http://schemas.microsoft.com/office/word/2016/wordml/cid" xmlns:w16="http://schemas.microsoft.com/office/word/2018/wordml" xmlns:w16sdtdh="http://schemas.microsoft.com/office/word/2020/wordml/sdtdatahash" xmlns:w16se="http://schemas.microsoft.com/office/word/2015/wordml/symex" xmlns:wpg="http://schemas.microsoft.com/office/word/2010/wordprocessingGroup" xmlns:wpi="http://schemas.microsoft.com/office/word/2010/wordprocessingInk" xmlns:wne="http://schemas.microsoft.com/office/word/2006/wordml" xmlns:wps="http://schemas.microsoft.com/office/word/2010/wordprocessingShape" mc:Ignorable="w14 w15 w16se w16cid w16 w16cex w16sdtdh wp14">
+<w:document xmlns:wpc="http://schemas.microsoft.com/office/word/2010/wordprocessingCanvas" xmlns:cx="http://schemas.microsoft.com/office/drawing/2014/chartex" xmlns:cx1="http://schemas.microsoft.com/office/drawing/2015/9/8/chartex" xmlns:cx2="http://schemas.microsoft.com/office/drawing/2015/10/21/chartex" xmlns:cx3="http://schemas.microsoft.com/office/drawing/2016/5/9/chartex" xmlns:cx4="http://schemas.microsoft.com/office/drawing/2016/5/10/chartex" xmlns:cx5="http://schemas.microsoft.com/office/drawing/2016/5/11/chartex" xmlns:cx6="http://schemas.microsoft.com/office/drawing/2016/5/12/chartex" xmlns:cx7="http://schemas.microsoft.com/office/drawing/2016/5/13/chartex" xmlns:cx8="http://schemas.microsoft.com/office/drawing/2016/5/14/chartex" xmlns:mc="http://schemas.openxmlformats.org/markup-compatibility/2006" xmlns:aink="http://schemas.microsoft.com/office/drawing/2016/ink" xmlns:am3d="http://schemas.microsoft.com/office/drawing/2017/model3d" xmlns:o="urn:schemas-microsoft-com:office:office" xmlns:oel="http://schemas.microsoft.com/office/2019/extlst" xmlns:r="http://schemas.openxmlformats.org/officeDocument/2006/relationships" xmlns:m="http://schemas.openxmlformats.org/officeDocument/2006/math" xmlns:v="urn:schemas-microsoft-com:vml" xmlns:wp14="http://schemas.microsoft.com/office/word/2010/wordprocessingDrawing" xmlns:wp="http://schemas.openxmlformats.org/drawingml/2006/wordprocessingDrawing" xmlns:w10="urn:schemas-microsoft-com:office:word" xmlns:w="http://schemas.openxmlformats.org/wordprocessingml/2006/main" xmlns:w14="http://schemas.microsoft.com/office/word/2010/wordml" xmlns:w15="http://schemas.microsoft.com/office/word/2012/wordml" xmlns:w16cex="http://schemas.microsoft.com/office/word/2018/wordml/cex" xmlns:w16cid="http://schemas.microsoft.com/office/word/2016/wordml/cid" xmlns:w16="http://schemas.microsoft.com/office/word/2018/wordml" xmlns:w16du="http://schemas.microsoft.com/office/word/2023/wordml/word16du" xmlns:w16sdtdh="http://schemas.microsoft.com/office/word/2020/wordml/sdtdatahash" xmlns:w16sdtfl="http://schemas.microsoft.com/office/word/2024/wordml/sdtformatlock" xmlns:w16se="http://schemas.microsoft.com/office/word/2015/wordml/symex" xmlns:wpg="http://schemas.microsoft.com/office/word/2010/wordprocessingGroup" xmlns:wpi="http://schemas.microsoft.com/office/word/2010/wordprocessingInk" xmlns:wne="http://schemas.microsoft.com/office/word/2006/wordml" xmlns:wps="http://schemas.microsoft.com/office/word/2010/wordprocessingShape" mc:Ignorable="w14 w15 w16se w16cid w16 w16cex w16sdtdh w16sdtfl w16du wp14">
   <w:body>
     <w:p>
       <w:pPr>
@@ -32,72 +32,6 @@
           <w:lang w:val="en-US"/>
         </w:rPr>
         <w:t>Master Language</w:t>
-      </w:r>
-    </w:p>
-    <w:p>
-      <w:pPr>
-        <w:jc w:val="center"/>
-        <w:rPr>
-          <w:bCs/>
-          <w:lang w:val="en-US"/>
-        </w:rPr>
-      </w:pPr>
-      <w:r>
-        <w:rPr>
-          <w:bCs/>
-          <w:lang w:val="en-US"/>
-        </w:rPr>
-        <w:t>March</w:t>
-      </w:r>
-      <w:r>
-        <w:rPr>
-          <w:bCs/>
-          <w:lang w:val="en-US"/>
-        </w:rPr>
-        <w:t xml:space="preserve"> </w:t>
-      </w:r>
-      <w:r>
-        <w:rPr>
-          <w:bCs/>
-          <w:lang w:val="en-US"/>
-        </w:rPr>
-        <w:t>15</w:t>
-      </w:r>
-      <w:r>
-        <w:rPr>
-          <w:bCs/>
-          <w:vertAlign w:val="superscript"/>
-          <w:lang w:val="en-US"/>
-        </w:rPr>
-        <w:t>th</w:t>
-      </w:r>
-      <w:r>
-        <w:rPr>
-          <w:bCs/>
-          <w:lang w:val="en-US"/>
-        </w:rPr>
-        <w:t>, 202</w:t>
-      </w:r>
-      <w:r>
-        <w:rPr>
-          <w:bCs/>
-          <w:lang w:val="en-US"/>
-        </w:rPr>
-        <w:t>4</w:t>
-      </w:r>
-      <w:r>
-        <w:rPr>
-          <w:bCs/>
-          <w:lang w:val="en-US"/>
-        </w:rPr>
-        <w:t xml:space="preserve">, </w:t>
-      </w:r>
-      <w:r>
-        <w:rPr>
-          <w:bCs/>
-          <w:lang w:val="en-US"/>
-        </w:rPr>
-        <w:t>Amsterdam</w:t>
       </w:r>
     </w:p>
     <w:p/>
@@ -220,19 +154,7 @@
           <w:rPr>
             <w:rStyle w:val="Hyperlink"/>
           </w:rPr>
-          <w:t>CLAWS ta</w:t>
-        </w:r>
-        <w:r>
-          <w:rPr>
-            <w:rStyle w:val="Hyperlink"/>
-          </w:rPr>
-          <w:t>g</w:t>
-        </w:r>
-        <w:r>
-          <w:rPr>
-            <w:rStyle w:val="Hyperlink"/>
-          </w:rPr>
-          <w:t>ger</w:t>
+          <w:t>CLAWS tagger</w:t>
         </w:r>
       </w:hyperlink>
       <w:r>
@@ -292,13 +214,8 @@
         </w:numPr>
       </w:pPr>
       <w:r>
-        <w:t xml:space="preserve">Click ‘Tag text </w:t>
-      </w:r>
-      <w:proofErr w:type="gramStart"/>
-      <w:r>
-        <w:t>now’</w:t>
-      </w:r>
-      <w:proofErr w:type="gramEnd"/>
+        <w:t>Click ‘Tag text now’</w:t>
+      </w:r>
     </w:p>
     <w:p>
       <w:pPr>
@@ -568,25 +485,50 @@
         </w:rPr>
         <w:t>Look at the annotation for the word ‘</w:t>
       </w:r>
-      <w:proofErr w:type="gramStart"/>
-      <w:r>
-        <w:rPr>
-          <w:b/>
-          <w:bCs/>
-          <w:i/>
-          <w:iCs/>
-        </w:rPr>
-        <w:t>lives’</w:t>
-      </w:r>
-      <w:proofErr w:type="gramEnd"/>
-      <w:r>
-        <w:rPr>
-          <w:b/>
-          <w:bCs/>
-          <w:i/>
-          <w:iCs/>
-        </w:rPr>
-        <w:t>. What do you think is meant by ‘[VVZ/86] NN2/14’?</w:t>
+      <w:r>
+        <w:rPr>
+          <w:b/>
+          <w:bCs/>
+          <w:i/>
+          <w:iCs/>
+        </w:rPr>
+        <w:t>dreaming</w:t>
+      </w:r>
+      <w:r>
+        <w:rPr>
+          <w:b/>
+          <w:bCs/>
+          <w:i/>
+          <w:iCs/>
+        </w:rPr>
+        <w:t>. What do you think is meant by ‘</w:t>
+      </w:r>
+      <w:r>
+        <w:rPr>
+          <w:b/>
+          <w:bCs/>
+          <w:i/>
+          <w:iCs/>
+        </w:rPr>
+        <w:t>[VVG/86] NN1@/7 JJ@/6</w:t>
+      </w:r>
+      <w:r>
+        <w:rPr>
+          <w:b/>
+          <w:bCs/>
+          <w:i/>
+          <w:iCs/>
+        </w:rPr>
+        <w:t>’</w:t>
+      </w:r>
+      <w:r>
+        <w:rPr>
+          <w:b/>
+          <w:bCs/>
+          <w:i/>
+          <w:iCs/>
+        </w:rPr>
+        <w:t>?</w:t>
       </w:r>
     </w:p>
     <w:p>
@@ -601,20 +543,12 @@
         <w:t xml:space="preserve">Now open the online version of </w:t>
       </w:r>
       <w:hyperlink r:id="rId6" w:history="1">
-        <w:proofErr w:type="spellStart"/>
         <w:r>
           <w:rPr>
             <w:rStyle w:val="Hyperlink"/>
           </w:rPr>
-          <w:t>TreeT</w:t>
+          <w:t>TreeTagger</w:t>
         </w:r>
-        <w:r>
-          <w:rPr>
-            <w:rStyle w:val="Hyperlink"/>
-          </w:rPr>
-          <w:t>agger</w:t>
-        </w:r>
-        <w:proofErr w:type="spellEnd"/>
       </w:hyperlink>
     </w:p>
     <w:p>
@@ -684,118 +618,6 @@
       </w:r>
       <w:r>
         <w:t xml:space="preserve">. </w:t>
-      </w:r>
-    </w:p>
-    <w:p>
-      <w:pPr>
-        <w:ind w:left="720"/>
-        <w:rPr>
-          <w:b/>
-          <w:bCs/>
-          <w:i/>
-          <w:iCs/>
-        </w:rPr>
-      </w:pPr>
-      <w:r>
-        <w:rPr>
-          <w:b/>
-          <w:bCs/>
-          <w:i/>
-          <w:iCs/>
-        </w:rPr>
-        <w:t xml:space="preserve">Question </w:t>
-      </w:r>
-      <w:r>
-        <w:rPr>
-          <w:b/>
-          <w:bCs/>
-          <w:i/>
-          <w:iCs/>
-        </w:rPr>
-        <w:t>6</w:t>
-      </w:r>
-      <w:r>
-        <w:rPr>
-          <w:b/>
-          <w:bCs/>
-          <w:i/>
-          <w:iCs/>
-        </w:rPr>
-        <w:t xml:space="preserve">. What </w:t>
-      </w:r>
-      <w:r>
-        <w:rPr>
-          <w:b/>
-          <w:bCs/>
-          <w:i/>
-          <w:iCs/>
-        </w:rPr>
-        <w:t>do you notice about the way that the word</w:t>
-      </w:r>
-      <w:r>
-        <w:rPr>
-          <w:b/>
-          <w:bCs/>
-          <w:i/>
-          <w:iCs/>
-        </w:rPr>
-        <w:t xml:space="preserve"> </w:t>
-      </w:r>
-      <w:r>
-        <w:rPr>
-          <w:b/>
-          <w:bCs/>
-          <w:i/>
-          <w:iCs/>
-        </w:rPr>
-        <w:t>‘</w:t>
-      </w:r>
-      <w:proofErr w:type="spellStart"/>
-      <w:r>
-        <w:rPr>
-          <w:b/>
-          <w:bCs/>
-          <w:i/>
-          <w:iCs/>
-        </w:rPr>
-        <w:t>idiossincracies</w:t>
-      </w:r>
-      <w:proofErr w:type="spellEnd"/>
-      <w:r>
-        <w:rPr>
-          <w:b/>
-          <w:bCs/>
-          <w:i/>
-          <w:iCs/>
-        </w:rPr>
-        <w:t xml:space="preserve">’ </w:t>
-      </w:r>
-      <w:r>
-        <w:rPr>
-          <w:b/>
-          <w:bCs/>
-          <w:i/>
-          <w:iCs/>
-        </w:rPr>
-        <w:t>is tagged</w:t>
-      </w:r>
-      <w:r>
-        <w:rPr>
-          <w:b/>
-          <w:bCs/>
-          <w:i/>
-          <w:iCs/>
-        </w:rPr>
-        <w:t>?</w:t>
-      </w:r>
-      <w:r>
-        <w:rPr>
-          <w:b/>
-          <w:bCs/>
-          <w:i/>
-          <w:iCs/>
-        </w:rPr>
-        <w:t xml:space="preserve"> What implications could this have for a (future) analysis?</w:t>
       </w:r>
     </w:p>
     <w:p>
@@ -906,6 +728,45 @@
       <w:r>
         <w:t>.</w:t>
       </w:r>
+    </w:p>
+    <w:p>
+      <w:r>
+        <w:rPr>
+          <w:i/>
+          <w:iCs/>
+        </w:rPr>
+        <w:t>Bonus</w:t>
+      </w:r>
+      <w:r>
+        <w:t>:</w:t>
+      </w:r>
+    </w:p>
+    <w:p>
+      <w:pPr>
+        <w:pStyle w:val="ListParagraph"/>
+        <w:numPr>
+          <w:ilvl w:val="0"/>
+          <w:numId w:val="1"/>
+        </w:numPr>
+      </w:pPr>
+      <w:r>
+        <w:t>Find a way to</w:t>
+      </w:r>
+      <w:r>
+        <w:t xml:space="preserve"> automatically</w:t>
+      </w:r>
+      <w:r>
+        <w:t xml:space="preserve"> count how many adjective + noun collocations (e.g., ‘main + aim’) there in the text.</w:t>
+      </w:r>
+    </w:p>
+    <w:p>
+      <w:pPr>
+        <w:pStyle w:val="ListParagraph"/>
+        <w:rPr>
+          <w:i/>
+          <w:iCs/>
+        </w:rPr>
+      </w:pPr>
     </w:p>
     <w:sectPr>
       <w:pgSz w:w="12240" w:h="15840"/>
@@ -918,7 +779,7 @@
 </file>
 
 <file path=word/numbering.xml><?xml version="1.0" encoding="utf-8"?>
-<w:numbering xmlns:wpc="http://schemas.microsoft.com/office/word/2010/wordprocessingCanvas" xmlns:cx="http://schemas.microsoft.com/office/drawing/2014/chartex" xmlns:cx1="http://schemas.microsoft.com/office/drawing/2015/9/8/chartex" xmlns:cx2="http://schemas.microsoft.com/office/drawing/2015/10/21/chartex" xmlns:cx3="http://schemas.microsoft.com/office/drawing/2016/5/9/chartex" xmlns:cx4="http://schemas.microsoft.com/office/drawing/2016/5/10/chartex" xmlns:cx5="http://schemas.microsoft.com/office/drawing/2016/5/11/chartex" xmlns:cx6="http://schemas.microsoft.com/office/drawing/2016/5/12/chartex" xmlns:cx7="http://schemas.microsoft.com/office/drawing/2016/5/13/chartex" xmlns:cx8="http://schemas.microsoft.com/office/drawing/2016/5/14/chartex" xmlns:mc="http://schemas.openxmlformats.org/markup-compatibility/2006" xmlns:aink="http://schemas.microsoft.com/office/drawing/2016/ink" xmlns:am3d="http://schemas.microsoft.com/office/drawing/2017/model3d" xmlns:o="urn:schemas-microsoft-com:office:office" xmlns:oel="http://schemas.microsoft.com/office/2019/extlst" xmlns:r="http://schemas.openxmlformats.org/officeDocument/2006/relationships" xmlns:m="http://schemas.openxmlformats.org/officeDocument/2006/math" xmlns:v="urn:schemas-microsoft-com:vml" xmlns:wp14="http://schemas.microsoft.com/office/word/2010/wordprocessingDrawing" xmlns:wp="http://schemas.openxmlformats.org/drawingml/2006/wordprocessingDrawing" xmlns:w10="urn:schemas-microsoft-com:office:word" xmlns:w="http://schemas.openxmlformats.org/wordprocessingml/2006/main" xmlns:w14="http://schemas.microsoft.com/office/word/2010/wordml" xmlns:w15="http://schemas.microsoft.com/office/word/2012/wordml" xmlns:w16cex="http://schemas.microsoft.com/office/word/2018/wordml/cex" xmlns:w16cid="http://schemas.microsoft.com/office/word/2016/wordml/cid" xmlns:w16="http://schemas.microsoft.com/office/word/2018/wordml" xmlns:w16sdtdh="http://schemas.microsoft.com/office/word/2020/wordml/sdtdatahash" xmlns:w16se="http://schemas.microsoft.com/office/word/2015/wordml/symex" xmlns:wpg="http://schemas.microsoft.com/office/word/2010/wordprocessingGroup" xmlns:wpi="http://schemas.microsoft.com/office/word/2010/wordprocessingInk" xmlns:wne="http://schemas.microsoft.com/office/word/2006/wordml" xmlns:wps="http://schemas.microsoft.com/office/word/2010/wordprocessingShape" mc:Ignorable="w14 w15 w16se w16cid w16 w16cex w16sdtdh wp14">
+<w:numbering xmlns:wpc="http://schemas.microsoft.com/office/word/2010/wordprocessingCanvas" xmlns:cx="http://schemas.microsoft.com/office/drawing/2014/chartex" xmlns:cx1="http://schemas.microsoft.com/office/drawing/2015/9/8/chartex" xmlns:cx2="http://schemas.microsoft.com/office/drawing/2015/10/21/chartex" xmlns:cx3="http://schemas.microsoft.com/office/drawing/2016/5/9/chartex" xmlns:cx4="http://schemas.microsoft.com/office/drawing/2016/5/10/chartex" xmlns:cx5="http://schemas.microsoft.com/office/drawing/2016/5/11/chartex" xmlns:cx6="http://schemas.microsoft.com/office/drawing/2016/5/12/chartex" xmlns:cx7="http://schemas.microsoft.com/office/drawing/2016/5/13/chartex" xmlns:cx8="http://schemas.microsoft.com/office/drawing/2016/5/14/chartex" xmlns:mc="http://schemas.openxmlformats.org/markup-compatibility/2006" xmlns:aink="http://schemas.microsoft.com/office/drawing/2016/ink" xmlns:am3d="http://schemas.microsoft.com/office/drawing/2017/model3d" xmlns:o="urn:schemas-microsoft-com:office:office" xmlns:oel="http://schemas.microsoft.com/office/2019/extlst" xmlns:r="http://schemas.openxmlformats.org/officeDocument/2006/relationships" xmlns:m="http://schemas.openxmlformats.org/officeDocument/2006/math" xmlns:v="urn:schemas-microsoft-com:vml" xmlns:wp14="http://schemas.microsoft.com/office/word/2010/wordprocessingDrawing" xmlns:wp="http://schemas.openxmlformats.org/drawingml/2006/wordprocessingDrawing" xmlns:w10="urn:schemas-microsoft-com:office:word" xmlns:w="http://schemas.openxmlformats.org/wordprocessingml/2006/main" xmlns:w14="http://schemas.microsoft.com/office/word/2010/wordml" xmlns:w15="http://schemas.microsoft.com/office/word/2012/wordml" xmlns:w16cex="http://schemas.microsoft.com/office/word/2018/wordml/cex" xmlns:w16cid="http://schemas.microsoft.com/office/word/2016/wordml/cid" xmlns:w16="http://schemas.microsoft.com/office/word/2018/wordml" xmlns:w16du="http://schemas.microsoft.com/office/word/2023/wordml/word16du" xmlns:w16sdtdh="http://schemas.microsoft.com/office/word/2020/wordml/sdtdatahash" xmlns:w16sdtfl="http://schemas.microsoft.com/office/word/2024/wordml/sdtformatlock" xmlns:w16se="http://schemas.microsoft.com/office/word/2015/wordml/symex" xmlns:wpg="http://schemas.microsoft.com/office/word/2010/wordprocessingGroup" xmlns:wpi="http://schemas.microsoft.com/office/word/2010/wordprocessingInk" xmlns:wne="http://schemas.microsoft.com/office/word/2006/wordml" xmlns:wps="http://schemas.microsoft.com/office/word/2010/wordprocessingShape" mc:Ignorable="w14 w15 w16se w16cid w16 w16cex w16sdtdh w16sdtfl w16du wp14">
   <w:abstractNum w:abstractNumId="0" w15:restartNumberingAfterBreak="0">
     <w:nsid w:val="490B5DC2"/>
     <w:multiLevelType w:val="hybridMultilevel"/>
@@ -1131,7 +992,7 @@
 </file>
 
 <file path=word/styles.xml><?xml version="1.0" encoding="utf-8"?>
-<w:styles xmlns:mc="http://schemas.openxmlformats.org/markup-compatibility/2006" xmlns:r="http://schemas.openxmlformats.org/officeDocument/2006/relationships" xmlns:w="http://schemas.openxmlformats.org/wordprocessingml/2006/main" xmlns:w14="http://schemas.microsoft.com/office/word/2010/wordml" xmlns:w15="http://schemas.microsoft.com/office/word/2012/wordml" xmlns:w16cex="http://schemas.microsoft.com/office/word/2018/wordml/cex" xmlns:w16cid="http://schemas.microsoft.com/office/word/2016/wordml/cid" xmlns:w16="http://schemas.microsoft.com/office/word/2018/wordml" xmlns:w16sdtdh="http://schemas.microsoft.com/office/word/2020/wordml/sdtdatahash" xmlns:w16se="http://schemas.microsoft.com/office/word/2015/wordml/symex" mc:Ignorable="w14 w15 w16se w16cid w16 w16cex w16sdtdh">
+<w:styles xmlns:mc="http://schemas.openxmlformats.org/markup-compatibility/2006" xmlns:r="http://schemas.openxmlformats.org/officeDocument/2006/relationships" xmlns:w="http://schemas.openxmlformats.org/wordprocessingml/2006/main" xmlns:w14="http://schemas.microsoft.com/office/word/2010/wordml" xmlns:w15="http://schemas.microsoft.com/office/word/2012/wordml" xmlns:w16cex="http://schemas.microsoft.com/office/word/2018/wordml/cex" xmlns:w16cid="http://schemas.microsoft.com/office/word/2016/wordml/cid" xmlns:w16="http://schemas.microsoft.com/office/word/2018/wordml" xmlns:w16du="http://schemas.microsoft.com/office/word/2023/wordml/word16du" xmlns:w16sdtdh="http://schemas.microsoft.com/office/word/2020/wordml/sdtdatahash" xmlns:w16sdtfl="http://schemas.microsoft.com/office/word/2024/wordml/sdtformatlock" xmlns:w16se="http://schemas.microsoft.com/office/word/2015/wordml/symex" mc:Ignorable="w14 w15 w16se w16cid w16 w16cex w16sdtdh w16sdtfl w16du">
   <w:docDefaults>
     <w:rPrDefault>
       <w:rPr>
@@ -1530,7 +1391,6 @@
   <w:style w:type="character" w:default="1" w:styleId="DefaultParagraphFont">
     <w:name w:val="Default Paragraph Font"/>
     <w:uiPriority w:val="1"/>
-    <w:semiHidden/>
     <w:unhideWhenUsed/>
   </w:style>
   <w:style w:type="table" w:default="1" w:styleId="TableNormal">

</xml_diff>